<commit_message>
Added list of ideas to Finn (doc/finn.txt)
Moved a bit of code around
</commit_message>
<xml_diff>
--- a/doc/development/query_engine.docx
+++ b/doc/development/query_engine.docx
@@ -9,8 +9,6 @@
           <w:lang w:val="en-GB"/>
         </w:rPr>
       </w:pPr>
-      <w:bookmarkStart w:id="0" w:name="_GoBack"/>
-      <w:bookmarkEnd w:id="0"/>
       <w:r>
         <w:rPr>
           <w:lang w:val="en-GB"/>
@@ -13770,16 +13768,16 @@
           <w:szCs w:val="18"/>
           <w:lang w:val="en-GB"/>
         </w:rPr>
-        <w:t>m_compare</w:t>
-      </w:r>
-      <w:r>
-        <w:rPr>
-          <w:rFonts w:ascii="Consolas" w:hAnsi="Consolas" w:cs="Consolas"/>
-          <w:sz w:val="16"/>
-          <w:szCs w:val="16"/>
-          <w:lang w:val="en-GB"/>
-        </w:rPr>
-        <w:t>-&gt;find_first(start, end);</w:t>
+        <w:t>m_compare-&gt;find_first</w:t>
+      </w:r>
+      <w:r>
+        <w:rPr>
+          <w:rFonts w:ascii="Consolas" w:hAnsi="Consolas" w:cs="Consolas"/>
+          <w:sz w:val="16"/>
+          <w:szCs w:val="16"/>
+          <w:lang w:val="en-GB"/>
+        </w:rPr>
+        <w:t>(start, end);</w:t>
       </w:r>
     </w:p>
     <w:p>
@@ -14009,13 +14007,15 @@
           <w:rFonts w:ascii="Consolas" w:hAnsi="Consolas" w:cs="Consolas"/>
           <w:sz w:val="16"/>
           <w:szCs w:val="16"/>
-        </w:rPr>
-      </w:pPr>
-      <w:r>
-        <w:rPr>
-          <w:rFonts w:ascii="Consolas" w:hAnsi="Consolas" w:cs="Consolas"/>
-          <w:sz w:val="16"/>
-          <w:szCs w:val="16"/>
+          <w:lang w:val="en-GB"/>
+        </w:rPr>
+      </w:pPr>
+      <w:r>
+        <w:rPr>
+          <w:rFonts w:ascii="Consolas" w:hAnsi="Consolas" w:cs="Consolas"/>
+          <w:sz w:val="16"/>
+          <w:szCs w:val="16"/>
+          <w:lang w:val="en-GB"/>
         </w:rPr>
         <w:t>};</w:t>
       </w:r>
@@ -14043,16 +14043,15 @@
           <w:lang w:val="en-GB"/>
         </w:rPr>
       </w:pPr>
-    </w:p>
-    <w:p>
-      <w:pPr>
+      <w:r>
         <w:rPr>
           <w:rFonts w:cs="Consolas"/>
           <w:sz w:val="20"/>
           <w:szCs w:val="20"/>
           <w:lang w:val="en-GB"/>
         </w:rPr>
-      </w:pPr>
+        <w:t>This allow</w:t>
+      </w:r>
       <w:r>
         <w:rPr>
           <w:rFonts w:cs="Consolas"/>
@@ -14060,36 +14059,37 @@
           <w:szCs w:val="20"/>
           <w:lang w:val="en-GB"/>
         </w:rPr>
-        <w:t>This allow</w:t>
-      </w:r>
-      <w:r>
+        <w:t>s the user to write things like:</w:t>
+      </w:r>
+    </w:p>
+    <w:p>
+      <w:pPr>
         <w:rPr>
           <w:rFonts w:cs="Consolas"/>
           <w:sz w:val="20"/>
           <w:szCs w:val="20"/>
           <w:lang w:val="en-GB"/>
         </w:rPr>
-        <w:t>s the user to write things like:</w:t>
-      </w:r>
-    </w:p>
-    <w:p>
-      <w:pPr>
+      </w:pPr>
+      <w:r>
         <w:rPr>
           <w:rFonts w:cs="Consolas"/>
           <w:sz w:val="20"/>
           <w:szCs w:val="20"/>
           <w:lang w:val="en-GB"/>
         </w:rPr>
-      </w:pPr>
-      <w:r>
+        <w:t>size_t t = (table.first &gt; table.second / 2 + 100).find();</w:t>
+      </w:r>
+    </w:p>
+    <w:p>
+      <w:pPr>
         <w:rPr>
           <w:rFonts w:cs="Consolas"/>
           <w:sz w:val="20"/>
           <w:szCs w:val="20"/>
           <w:lang w:val="en-GB"/>
         </w:rPr>
-        <w:t>size_t t = (</w:t>
-      </w:r>
+      </w:pPr>
       <w:r>
         <w:rPr>
           <w:rFonts w:cs="Consolas"/>
@@ -14097,7 +14097,17 @@
           <w:szCs w:val="20"/>
           <w:lang w:val="en-GB"/>
         </w:rPr>
-        <w:t>table.first &gt; table.second / 2 + 100</w:t>
+        <w:t xml:space="preserve">where right hand side is a normal </w:t>
+      </w:r>
+      <w:r>
+        <w:rPr>
+          <w:rFonts w:cs="Consolas"/>
+          <w:b/>
+          <w:sz w:val="20"/>
+          <w:szCs w:val="20"/>
+          <w:lang w:val="en-GB"/>
+        </w:rPr>
+        <w:t xml:space="preserve">Query object with .find(), .max(), </w:t>
       </w:r>
       <w:r>
         <w:rPr>
@@ -14106,7 +14116,41 @@
           <w:szCs w:val="20"/>
           <w:lang w:val="en-GB"/>
         </w:rPr>
-        <w:t>).find();</w:t>
+        <w:t>etc.</w:t>
+      </w:r>
+    </w:p>
+    <w:p>
+      <w:pPr>
+        <w:rPr>
+          <w:rFonts w:asciiTheme="majorHAnsi" w:eastAsiaTheme="majorEastAsia" w:hAnsiTheme="majorHAnsi" w:cstheme="majorBidi"/>
+          <w:b/>
+          <w:bCs/>
+          <w:color w:val="365F91" w:themeColor="accent1" w:themeShade="BF"/>
+          <w:sz w:val="28"/>
+          <w:szCs w:val="28"/>
+          <w:lang w:val="en-GB"/>
+        </w:rPr>
+      </w:pPr>
+      <w:r>
+        <w:rPr>
+          <w:lang w:val="en-GB"/>
+        </w:rPr>
+        <w:br w:type="page"/>
+      </w:r>
+    </w:p>
+    <w:p>
+      <w:pPr>
+        <w:pStyle w:val="Heading1"/>
+        <w:rPr>
+          <w:lang w:val="en-GB"/>
+        </w:rPr>
+      </w:pPr>
+      <w:r>
+        <w:rPr>
+          <w:lang w:val="en-GB"/>
+        </w:rPr>
+        <w:lastRenderedPageBreak/>
+        <w:t>Expression type (m_compare above)</w:t>
       </w:r>
     </w:p>
     <w:p>
@@ -14125,37 +14169,1040 @@
           <w:szCs w:val="20"/>
           <w:lang w:val="en-GB"/>
         </w:rPr>
-        <w:t>where right hand side is a normal Query object with .find(), .max(), etc.</w:t>
-      </w:r>
-    </w:p>
-    <w:p>
-      <w:pPr>
+        <w:t xml:space="preserve">An Expression consists of </w:t>
+      </w:r>
+      <w:r>
+        <w:rPr>
+          <w:rFonts w:cs="Consolas"/>
+          <w:b/>
+          <w:sz w:val="20"/>
+          <w:szCs w:val="20"/>
+          <w:lang w:val="en-GB"/>
+        </w:rPr>
+        <w:t>one</w:t>
+      </w:r>
+      <w:r>
         <w:rPr>
           <w:rFonts w:cs="Consolas"/>
           <w:sz w:val="20"/>
           <w:szCs w:val="20"/>
           <w:lang w:val="en-GB"/>
         </w:rPr>
-      </w:pPr>
-    </w:p>
-    <w:p>
-      <w:pPr>
-        <w:rPr>
-          <w:rFonts w:ascii="Consolas" w:hAnsi="Consolas" w:cs="Consolas"/>
-          <w:sz w:val="16"/>
-          <w:szCs w:val="16"/>
-          <w:lang w:val="en-GB"/>
-        </w:rPr>
-      </w:pPr>
-      <w:r>
-        <w:rPr>
-          <w:rFonts w:ascii="Consolas" w:hAnsi="Consolas" w:cs="Consolas"/>
-          <w:sz w:val="16"/>
-          <w:szCs w:val="16"/>
-          <w:lang w:val="en-GB"/>
-        </w:rPr>
-        <w:br w:type="page"/>
-      </w:r>
+        <w:t xml:space="preserve"> condition such as &gt;, ==, !=, etc (it could be an idea to rename it into Condition instead):</w:t>
+      </w:r>
+    </w:p>
+    <w:p>
+      <w:pPr>
+        <w:rPr>
+          <w:rFonts w:cs="Consolas"/>
+          <w:sz w:val="20"/>
+          <w:szCs w:val="20"/>
+          <w:lang w:val="en-GB"/>
+        </w:rPr>
+      </w:pPr>
+      <w:r>
+        <w:rPr>
+          <w:rFonts w:cs="Consolas"/>
+          <w:noProof/>
+          <w:sz w:val="20"/>
+          <w:szCs w:val="20"/>
+          <w:lang w:eastAsia="da-DK"/>
+        </w:rPr>
+        <mc:AlternateContent>
+          <mc:Choice Requires="wps">
+            <w:drawing>
+              <wp:anchor distT="0" distB="0" distL="114300" distR="114300" simplePos="0" relativeHeight="251742208" behindDoc="0" locked="0" layoutInCell="1" allowOverlap="1" wp14:anchorId="0614DF94" wp14:editId="69D1F3E6">
+                <wp:simplePos x="0" y="0"/>
+                <wp:positionH relativeFrom="column">
+                  <wp:posOffset>-2236</wp:posOffset>
+                </wp:positionH>
+                <wp:positionV relativeFrom="paragraph">
+                  <wp:posOffset>208308</wp:posOffset>
+                </wp:positionV>
+                <wp:extent cx="2727297" cy="1725433"/>
+                <wp:effectExtent l="0" t="0" r="16510" b="27305"/>
+                <wp:wrapNone/>
+                <wp:docPr id="305" name="Rectangle 305"/>
+                <wp:cNvGraphicFramePr/>
+                <a:graphic xmlns:a="http://schemas.openxmlformats.org/drawingml/2006/main">
+                  <a:graphicData uri="http://schemas.microsoft.com/office/word/2010/wordprocessingShape">
+                    <wps:wsp>
+                      <wps:cNvSpPr/>
+                      <wps:spPr>
+                        <a:xfrm>
+                          <a:off x="0" y="0"/>
+                          <a:ext cx="2727297" cy="1725433"/>
+                        </a:xfrm>
+                        <a:prstGeom prst="rect">
+                          <a:avLst/>
+                        </a:prstGeom>
+                        <a:noFill/>
+                      </wps:spPr>
+                      <wps:style>
+                        <a:lnRef idx="2">
+                          <a:schemeClr val="accent1">
+                            <a:shade val="50000"/>
+                          </a:schemeClr>
+                        </a:lnRef>
+                        <a:fillRef idx="1">
+                          <a:schemeClr val="accent1"/>
+                        </a:fillRef>
+                        <a:effectRef idx="0">
+                          <a:schemeClr val="accent1"/>
+                        </a:effectRef>
+                        <a:fontRef idx="minor">
+                          <a:schemeClr val="lt1"/>
+                        </a:fontRef>
+                      </wps:style>
+                      <wps:bodyPr rot="0" spcFirstLastPara="0" vertOverflow="overflow" horzOverflow="overflow" vert="horz" wrap="square" lIns="91440" tIns="45720" rIns="91440" bIns="45720" numCol="1" spcCol="0" rtlCol="0" fromWordArt="0" anchor="ctr" anchorCtr="0" forceAA="0" compatLnSpc="1">
+                        <a:prstTxWarp prst="textNoShape">
+                          <a:avLst/>
+                        </a:prstTxWarp>
+                        <a:noAutofit/>
+                      </wps:bodyPr>
+                    </wps:wsp>
+                  </a:graphicData>
+                </a:graphic>
+                <wp14:sizeRelH relativeFrom="margin">
+                  <wp14:pctWidth>0</wp14:pctWidth>
+                </wp14:sizeRelH>
+              </wp:anchor>
+            </w:drawing>
+          </mc:Choice>
+          <mc:Fallback>
+            <w:pict>
+              <v:rect id="Rectangle 305" o:spid="_x0000_s1026" style="position:absolute;margin-left:-.2pt;margin-top:16.4pt;width:214.75pt;height:135.85pt;z-index:251742208;visibility:visible;mso-wrap-style:square;mso-width-percent:0;mso-wrap-distance-left:9pt;mso-wrap-distance-top:0;mso-wrap-distance-right:9pt;mso-wrap-distance-bottom:0;mso-position-horizontal:absolute;mso-position-horizontal-relative:text;mso-position-vertical:absolute;mso-position-vertical-relative:text;mso-width-percent:0;mso-width-relative:margin;v-text-anchor:middle" o:gfxdata="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" filled="f" strokecolor="#243f60 [1604]" strokeweight="2pt"/>
+            </w:pict>
+          </mc:Fallback>
+        </mc:AlternateContent>
+      </w:r>
+    </w:p>
+    <w:p>
+      <w:pPr>
+        <w:tabs>
+          <w:tab w:val="left" w:pos="1565"/>
+        </w:tabs>
+        <w:rPr>
+          <w:rFonts w:cs="Consolas"/>
+          <w:sz w:val="20"/>
+          <w:szCs w:val="20"/>
+          <w:lang w:val="en-GB"/>
+        </w:rPr>
+      </w:pPr>
+      <w:r>
+        <w:rPr>
+          <w:rFonts w:cs="Consolas"/>
+          <w:noProof/>
+          <w:sz w:val="20"/>
+          <w:szCs w:val="20"/>
+          <w:lang w:eastAsia="da-DK"/>
+        </w:rPr>
+        <mc:AlternateContent>
+          <mc:Choice Requires="wps">
+            <w:drawing>
+              <wp:anchor distT="0" distB="0" distL="114300" distR="114300" simplePos="0" relativeHeight="251728896" behindDoc="0" locked="0" layoutInCell="1" allowOverlap="1" wp14:anchorId="3686B52B" wp14:editId="68E0FAB3">
+                <wp:simplePos x="0" y="0"/>
+                <wp:positionH relativeFrom="column">
+                  <wp:posOffset>1834046</wp:posOffset>
+                </wp:positionH>
+                <wp:positionV relativeFrom="paragraph">
+                  <wp:posOffset>111125</wp:posOffset>
+                </wp:positionV>
+                <wp:extent cx="346305" cy="333955"/>
+                <wp:effectExtent l="0" t="0" r="15875" b="28575"/>
+                <wp:wrapNone/>
+                <wp:docPr id="27" name="Oval 27"/>
+                <wp:cNvGraphicFramePr/>
+                <a:graphic xmlns:a="http://schemas.openxmlformats.org/drawingml/2006/main">
+                  <a:graphicData uri="http://schemas.microsoft.com/office/word/2010/wordprocessingShape">
+                    <wps:wsp>
+                      <wps:cNvSpPr/>
+                      <wps:spPr>
+                        <a:xfrm>
+                          <a:off x="0" y="0"/>
+                          <a:ext cx="346305" cy="333955"/>
+                        </a:xfrm>
+                        <a:prstGeom prst="ellipse">
+                          <a:avLst/>
+                        </a:prstGeom>
+                      </wps:spPr>
+                      <wps:style>
+                        <a:lnRef idx="2">
+                          <a:schemeClr val="accent1">
+                            <a:shade val="50000"/>
+                          </a:schemeClr>
+                        </a:lnRef>
+                        <a:fillRef idx="1">
+                          <a:schemeClr val="accent1"/>
+                        </a:fillRef>
+                        <a:effectRef idx="0">
+                          <a:schemeClr val="accent1"/>
+                        </a:effectRef>
+                        <a:fontRef idx="minor">
+                          <a:schemeClr val="lt1"/>
+                        </a:fontRef>
+                      </wps:style>
+                      <wps:txbx>
+                        <w:txbxContent>
+                          <w:p>
+                            <w:pPr>
+                              <w:jc w:val="center"/>
+                            </w:pPr>
+                            <w:r>
+                              <w:t>&gt;</w:t>
+                            </w:r>
+                          </w:p>
+                        </w:txbxContent>
+                      </wps:txbx>
+                      <wps:bodyPr rot="0" spcFirstLastPara="0" vertOverflow="overflow" horzOverflow="overflow" vert="horz" wrap="square" lIns="91440" tIns="45720" rIns="91440" bIns="45720" numCol="1" spcCol="0" rtlCol="0" fromWordArt="0" anchor="ctr" anchorCtr="0" forceAA="0" compatLnSpc="1">
+                        <a:prstTxWarp prst="textNoShape">
+                          <a:avLst/>
+                        </a:prstTxWarp>
+                        <a:noAutofit/>
+                      </wps:bodyPr>
+                    </wps:wsp>
+                  </a:graphicData>
+                </a:graphic>
+                <wp14:sizeRelH relativeFrom="margin">
+                  <wp14:pctWidth>0</wp14:pctWidth>
+                </wp14:sizeRelH>
+                <wp14:sizeRelV relativeFrom="margin">
+                  <wp14:pctHeight>0</wp14:pctHeight>
+                </wp14:sizeRelV>
+              </wp:anchor>
+            </w:drawing>
+          </mc:Choice>
+          <mc:Fallback>
+            <w:pict>
+              <v:oval id="Oval 27" o:spid="_x0000_s1039" style="position:absolute;margin-left:144.4pt;margin-top:8.75pt;width:27.25pt;height:26.3pt;z-index:251728896;visibility:visible;mso-wrap-style:square;mso-width-percent:0;mso-height-percent:0;mso-wrap-distance-left:9pt;mso-wrap-distance-top:0;mso-wrap-distance-right:9pt;mso-wrap-distance-bottom:0;mso-position-horizontal:absolute;mso-position-horizontal-relative:text;mso-position-vertical:absolute;mso-position-vertical-relative:text;mso-width-percent:0;mso-height-percent:0;mso-width-relative:margin;mso-height-relative:margin;v-text-anchor:middle" o:gfxdata="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" fillcolor="#4f81bd [3204]" strokecolor="#243f60 [1604]" strokeweight="2pt">
+                <v:textbox>
+                  <w:txbxContent>
+                    <w:p>
+                      <w:pPr>
+                        <w:jc w:val="center"/>
+                      </w:pPr>
+                      <w:r>
+                        <w:t>&gt;</w:t>
+                      </w:r>
+                    </w:p>
+                  </w:txbxContent>
+                </v:textbox>
+              </v:oval>
+            </w:pict>
+          </mc:Fallback>
+        </mc:AlternateContent>
+      </w:r>
+      <w:r>
+        <w:rPr>
+          <w:rFonts w:cs="Consolas"/>
+          <w:sz w:val="20"/>
+          <w:szCs w:val="20"/>
+          <w:lang w:val="en-GB"/>
+        </w:rPr>
+        <w:t xml:space="preserve">  Expression inside ExpressionNode</w:t>
+      </w:r>
+    </w:p>
+    <w:p>
+      <w:pPr>
+        <w:rPr>
+          <w:rFonts w:cs="Consolas"/>
+          <w:sz w:val="20"/>
+          <w:szCs w:val="20"/>
+          <w:lang w:val="en-GB"/>
+        </w:rPr>
+      </w:pPr>
+      <w:r>
+        <w:rPr>
+          <w:rFonts w:cs="Consolas"/>
+          <w:noProof/>
+          <w:sz w:val="20"/>
+          <w:szCs w:val="20"/>
+          <w:lang w:eastAsia="da-DK"/>
+        </w:rPr>
+        <mc:AlternateContent>
+          <mc:Choice Requires="wps">
+            <w:drawing>
+              <wp:anchor distT="0" distB="0" distL="114300" distR="114300" simplePos="0" relativeHeight="251738112" behindDoc="0" locked="0" layoutInCell="1" allowOverlap="1" wp14:anchorId="28FB44B0" wp14:editId="4A86E948">
+                <wp:simplePos x="0" y="0"/>
+                <wp:positionH relativeFrom="column">
+                  <wp:posOffset>2041470</wp:posOffset>
+                </wp:positionH>
+                <wp:positionV relativeFrom="paragraph">
+                  <wp:posOffset>138126</wp:posOffset>
+                </wp:positionV>
+                <wp:extent cx="63389" cy="135172"/>
+                <wp:effectExtent l="0" t="0" r="32385" b="17780"/>
+                <wp:wrapNone/>
+                <wp:docPr id="301" name="Straight Connector 301"/>
+                <wp:cNvGraphicFramePr/>
+                <a:graphic xmlns:a="http://schemas.openxmlformats.org/drawingml/2006/main">
+                  <a:graphicData uri="http://schemas.microsoft.com/office/word/2010/wordprocessingShape">
+                    <wps:wsp>
+                      <wps:cNvCnPr/>
+                      <wps:spPr>
+                        <a:xfrm>
+                          <a:off x="0" y="0"/>
+                          <a:ext cx="63389" cy="135172"/>
+                        </a:xfrm>
+                        <a:prstGeom prst="line">
+                          <a:avLst/>
+                        </a:prstGeom>
+                      </wps:spPr>
+                      <wps:style>
+                        <a:lnRef idx="1">
+                          <a:schemeClr val="accent1"/>
+                        </a:lnRef>
+                        <a:fillRef idx="0">
+                          <a:schemeClr val="accent1"/>
+                        </a:fillRef>
+                        <a:effectRef idx="0">
+                          <a:schemeClr val="accent1"/>
+                        </a:effectRef>
+                        <a:fontRef idx="minor">
+                          <a:schemeClr val="tx1"/>
+                        </a:fontRef>
+                      </wps:style>
+                      <wps:bodyPr/>
+                    </wps:wsp>
+                  </a:graphicData>
+                </a:graphic>
+                <wp14:sizeRelH relativeFrom="margin">
+                  <wp14:pctWidth>0</wp14:pctWidth>
+                </wp14:sizeRelH>
+                <wp14:sizeRelV relativeFrom="margin">
+                  <wp14:pctHeight>0</wp14:pctHeight>
+                </wp14:sizeRelV>
+              </wp:anchor>
+            </w:drawing>
+          </mc:Choice>
+          <mc:Fallback>
+            <w:pict>
+              <v:line id="Straight Connector 301" o:spid="_x0000_s1026" style="position:absolute;z-index:251738112;visibility:visible;mso-wrap-style:square;mso-width-percent:0;mso-height-percent:0;mso-wrap-distance-left:9pt;mso-wrap-distance-top:0;mso-wrap-distance-right:9pt;mso-wrap-distance-bottom:0;mso-position-horizontal:absolute;mso-position-horizontal-relative:text;mso-position-vertical:absolute;mso-position-vertical-relative:text;mso-width-percent:0;mso-height-percent:0;mso-width-relative:margin;mso-height-relative:margin" from="160.75pt,10.9pt" to="165.75pt,21.55pt" o:gfxdata="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" strokecolor="#4579b8 [3044]"/>
+            </w:pict>
+          </mc:Fallback>
+        </mc:AlternateContent>
+      </w:r>
+      <w:r>
+        <w:rPr>
+          <w:rFonts w:cs="Consolas"/>
+          <w:noProof/>
+          <w:sz w:val="20"/>
+          <w:szCs w:val="20"/>
+          <w:lang w:eastAsia="da-DK"/>
+        </w:rPr>
+        <mc:AlternateContent>
+          <mc:Choice Requires="wps">
+            <w:drawing>
+              <wp:anchor distT="0" distB="0" distL="114300" distR="114300" simplePos="0" relativeHeight="251739136" behindDoc="0" locked="0" layoutInCell="1" allowOverlap="1" wp14:anchorId="66D22030" wp14:editId="2629B46B">
+                <wp:simplePos x="0" y="0"/>
+                <wp:positionH relativeFrom="column">
+                  <wp:posOffset>1269972</wp:posOffset>
+                </wp:positionH>
+                <wp:positionV relativeFrom="paragraph">
+                  <wp:posOffset>2954</wp:posOffset>
+                </wp:positionV>
+                <wp:extent cx="564543" cy="341768"/>
+                <wp:effectExtent l="0" t="0" r="26035" b="20320"/>
+                <wp:wrapNone/>
+                <wp:docPr id="302" name="Straight Connector 302"/>
+                <wp:cNvGraphicFramePr/>
+                <a:graphic xmlns:a="http://schemas.openxmlformats.org/drawingml/2006/main">
+                  <a:graphicData uri="http://schemas.microsoft.com/office/word/2010/wordprocessingShape">
+                    <wps:wsp>
+                      <wps:cNvCnPr/>
+                      <wps:spPr>
+                        <a:xfrm flipH="1">
+                          <a:off x="0" y="0"/>
+                          <a:ext cx="564543" cy="341768"/>
+                        </a:xfrm>
+                        <a:prstGeom prst="line">
+                          <a:avLst/>
+                        </a:prstGeom>
+                      </wps:spPr>
+                      <wps:style>
+                        <a:lnRef idx="1">
+                          <a:schemeClr val="accent1"/>
+                        </a:lnRef>
+                        <a:fillRef idx="0">
+                          <a:schemeClr val="accent1"/>
+                        </a:fillRef>
+                        <a:effectRef idx="0">
+                          <a:schemeClr val="accent1"/>
+                        </a:effectRef>
+                        <a:fontRef idx="minor">
+                          <a:schemeClr val="tx1"/>
+                        </a:fontRef>
+                      </wps:style>
+                      <wps:bodyPr/>
+                    </wps:wsp>
+                  </a:graphicData>
+                </a:graphic>
+                <wp14:sizeRelH relativeFrom="margin">
+                  <wp14:pctWidth>0</wp14:pctWidth>
+                </wp14:sizeRelH>
+                <wp14:sizeRelV relativeFrom="margin">
+                  <wp14:pctHeight>0</wp14:pctHeight>
+                </wp14:sizeRelV>
+              </wp:anchor>
+            </w:drawing>
+          </mc:Choice>
+          <mc:Fallback>
+            <w:pict>
+              <v:line id="Straight Connector 302" o:spid="_x0000_s1026" style="position:absolute;flip:x;z-index:251739136;visibility:visible;mso-wrap-style:square;mso-width-percent:0;mso-height-percent:0;mso-wrap-distance-left:9pt;mso-wrap-distance-top:0;mso-wrap-distance-right:9pt;mso-wrap-distance-bottom:0;mso-position-horizontal:absolute;mso-position-horizontal-relative:text;mso-position-vertical:absolute;mso-position-vertical-relative:text;mso-width-percent:0;mso-height-percent:0;mso-width-relative:margin;mso-height-relative:margin" from="100pt,.25pt" to="144.45pt,27.15pt" o:gfxdata="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" strokecolor="#4579b8 [3044]"/>
+            </w:pict>
+          </mc:Fallback>
+        </mc:AlternateContent>
+      </w:r>
+      <w:r>
+        <w:rPr>
+          <w:rFonts w:cs="Consolas"/>
+          <w:noProof/>
+          <w:sz w:val="20"/>
+          <w:szCs w:val="20"/>
+          <w:lang w:eastAsia="da-DK"/>
+        </w:rPr>
+        <mc:AlternateContent>
+          <mc:Choice Requires="wps">
+            <w:drawing>
+              <wp:anchor distT="0" distB="0" distL="114300" distR="114300" simplePos="0" relativeHeight="251730944" behindDoc="0" locked="0" layoutInCell="1" allowOverlap="1" wp14:anchorId="7A08BC5F" wp14:editId="3C2F76A8">
+                <wp:simplePos x="0" y="0"/>
+                <wp:positionH relativeFrom="column">
+                  <wp:posOffset>1858010</wp:posOffset>
+                </wp:positionH>
+                <wp:positionV relativeFrom="paragraph">
+                  <wp:posOffset>274955</wp:posOffset>
+                </wp:positionV>
+                <wp:extent cx="747395" cy="412750"/>
+                <wp:effectExtent l="0" t="0" r="14605" b="25400"/>
+                <wp:wrapNone/>
+                <wp:docPr id="31" name="Oval 31"/>
+                <wp:cNvGraphicFramePr/>
+                <a:graphic xmlns:a="http://schemas.openxmlformats.org/drawingml/2006/main">
+                  <a:graphicData uri="http://schemas.microsoft.com/office/word/2010/wordprocessingShape">
+                    <wps:wsp>
+                      <wps:cNvSpPr/>
+                      <wps:spPr>
+                        <a:xfrm>
+                          <a:off x="0" y="0"/>
+                          <a:ext cx="747395" cy="412750"/>
+                        </a:xfrm>
+                        <a:prstGeom prst="ellipse">
+                          <a:avLst/>
+                        </a:prstGeom>
+                      </wps:spPr>
+                      <wps:style>
+                        <a:lnRef idx="2">
+                          <a:schemeClr val="accent1">
+                            <a:shade val="50000"/>
+                          </a:schemeClr>
+                        </a:lnRef>
+                        <a:fillRef idx="1">
+                          <a:schemeClr val="accent1"/>
+                        </a:fillRef>
+                        <a:effectRef idx="0">
+                          <a:schemeClr val="accent1"/>
+                        </a:effectRef>
+                        <a:fontRef idx="minor">
+                          <a:schemeClr val="lt1"/>
+                        </a:fontRef>
+                      </wps:style>
+                      <wps:txbx>
+                        <w:txbxContent>
+                          <w:p>
+                            <w:pPr>
+                              <w:jc w:val="center"/>
+                            </w:pPr>
+                            <w:r>
+                              <w:t>123</w:t>
+                            </w:r>
+                          </w:p>
+                        </w:txbxContent>
+                      </wps:txbx>
+                      <wps:bodyPr rot="0" spcFirstLastPara="0" vertOverflow="overflow" horzOverflow="overflow" vert="horz" wrap="square" lIns="91440" tIns="45720" rIns="91440" bIns="45720" numCol="1" spcCol="0" rtlCol="0" fromWordArt="0" anchor="ctr" anchorCtr="0" forceAA="0" compatLnSpc="1">
+                        <a:prstTxWarp prst="textNoShape">
+                          <a:avLst/>
+                        </a:prstTxWarp>
+                        <a:noAutofit/>
+                      </wps:bodyPr>
+                    </wps:wsp>
+                  </a:graphicData>
+                </a:graphic>
+                <wp14:sizeRelH relativeFrom="margin">
+                  <wp14:pctWidth>0</wp14:pctWidth>
+                </wp14:sizeRelH>
+                <wp14:sizeRelV relativeFrom="margin">
+                  <wp14:pctHeight>0</wp14:pctHeight>
+                </wp14:sizeRelV>
+              </wp:anchor>
+            </w:drawing>
+          </mc:Choice>
+          <mc:Fallback>
+            <w:pict>
+              <v:oval id="Oval 31" o:spid="_x0000_s1040" style="position:absolute;margin-left:146.3pt;margin-top:21.65pt;width:58.85pt;height:32.5pt;z-index:251730944;visibility:visible;mso-wrap-style:square;mso-width-percent:0;mso-height-percent:0;mso-wrap-distance-left:9pt;mso-wrap-distance-top:0;mso-wrap-distance-right:9pt;mso-wrap-distance-bottom:0;mso-position-horizontal:absolute;mso-position-horizontal-relative:text;mso-position-vertical:absolute;mso-position-vertical-relative:text;mso-width-percent:0;mso-height-percent:0;mso-width-relative:margin;mso-height-relative:margin;v-text-anchor:middle" o:gfxdata="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" fillcolor="#4f81bd [3204]" strokecolor="#243f60 [1604]" strokeweight="2pt">
+                <v:textbox>
+                  <w:txbxContent>
+                    <w:p>
+                      <w:pPr>
+                        <w:jc w:val="center"/>
+                      </w:pPr>
+                      <w:r>
+                        <w:t>123</w:t>
+                      </w:r>
+                    </w:p>
+                  </w:txbxContent>
+                </v:textbox>
+              </v:oval>
+            </w:pict>
+          </mc:Fallback>
+        </mc:AlternateContent>
+      </w:r>
+      <w:r>
+        <w:rPr>
+          <w:rFonts w:cs="Consolas"/>
+          <w:noProof/>
+          <w:sz w:val="20"/>
+          <w:szCs w:val="20"/>
+          <w:lang w:eastAsia="da-DK"/>
+        </w:rPr>
+        <mc:AlternateContent>
+          <mc:Choice Requires="wps">
+            <w:drawing>
+              <wp:anchor distT="0" distB="0" distL="114300" distR="114300" simplePos="0" relativeHeight="251732992" behindDoc="0" locked="0" layoutInCell="1" allowOverlap="1" wp14:anchorId="5A02EDC7" wp14:editId="3D68D6E4">
+                <wp:simplePos x="0" y="0"/>
+                <wp:positionH relativeFrom="column">
+                  <wp:posOffset>924560</wp:posOffset>
+                </wp:positionH>
+                <wp:positionV relativeFrom="paragraph">
+                  <wp:posOffset>275590</wp:posOffset>
+                </wp:positionV>
+                <wp:extent cx="346075" cy="333375"/>
+                <wp:effectExtent l="0" t="0" r="15875" b="28575"/>
+                <wp:wrapNone/>
+                <wp:docPr id="291" name="Oval 291"/>
+                <wp:cNvGraphicFramePr/>
+                <a:graphic xmlns:a="http://schemas.openxmlformats.org/drawingml/2006/main">
+                  <a:graphicData uri="http://schemas.microsoft.com/office/word/2010/wordprocessingShape">
+                    <wps:wsp>
+                      <wps:cNvSpPr/>
+                      <wps:spPr>
+                        <a:xfrm>
+                          <a:off x="0" y="0"/>
+                          <a:ext cx="346075" cy="333375"/>
+                        </a:xfrm>
+                        <a:prstGeom prst="ellipse">
+                          <a:avLst/>
+                        </a:prstGeom>
+                      </wps:spPr>
+                      <wps:style>
+                        <a:lnRef idx="2">
+                          <a:schemeClr val="accent1">
+                            <a:shade val="50000"/>
+                          </a:schemeClr>
+                        </a:lnRef>
+                        <a:fillRef idx="1">
+                          <a:schemeClr val="accent1"/>
+                        </a:fillRef>
+                        <a:effectRef idx="0">
+                          <a:schemeClr val="accent1"/>
+                        </a:effectRef>
+                        <a:fontRef idx="minor">
+                          <a:schemeClr val="lt1"/>
+                        </a:fontRef>
+                      </wps:style>
+                      <wps:txbx>
+                        <w:txbxContent>
+                          <w:p>
+                            <w:pPr>
+                              <w:jc w:val="center"/>
+                            </w:pPr>
+                            <w:r>
+                              <w:t>+</w:t>
+                            </w:r>
+                          </w:p>
+                        </w:txbxContent>
+                      </wps:txbx>
+                      <wps:bodyPr rot="0" spcFirstLastPara="0" vertOverflow="overflow" horzOverflow="overflow" vert="horz" wrap="square" lIns="91440" tIns="45720" rIns="91440" bIns="45720" numCol="1" spcCol="0" rtlCol="0" fromWordArt="0" anchor="ctr" anchorCtr="0" forceAA="0" compatLnSpc="1">
+                        <a:prstTxWarp prst="textNoShape">
+                          <a:avLst/>
+                        </a:prstTxWarp>
+                        <a:noAutofit/>
+                      </wps:bodyPr>
+                    </wps:wsp>
+                  </a:graphicData>
+                </a:graphic>
+                <wp14:sizeRelH relativeFrom="margin">
+                  <wp14:pctWidth>0</wp14:pctWidth>
+                </wp14:sizeRelH>
+                <wp14:sizeRelV relativeFrom="margin">
+                  <wp14:pctHeight>0</wp14:pctHeight>
+                </wp14:sizeRelV>
+              </wp:anchor>
+            </w:drawing>
+          </mc:Choice>
+          <mc:Fallback>
+            <w:pict>
+              <v:oval id="Oval 291" o:spid="_x0000_s1041" style="position:absolute;margin-left:72.8pt;margin-top:21.7pt;width:27.25pt;height:26.25pt;z-index:251732992;visibility:visible;mso-wrap-style:square;mso-width-percent:0;mso-height-percent:0;mso-wrap-distance-left:9pt;mso-wrap-distance-top:0;mso-wrap-distance-right:9pt;mso-wrap-distance-bottom:0;mso-position-horizontal:absolute;mso-position-horizontal-relative:text;mso-position-vertical:absolute;mso-position-vertical-relative:text;mso-width-percent:0;mso-height-percent:0;mso-width-relative:margin;mso-height-relative:margin;v-text-anchor:middle" o:gfxdata="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" fillcolor="#4f81bd [3204]" strokecolor="#243f60 [1604]" strokeweight="2pt">
+                <v:textbox>
+                  <w:txbxContent>
+                    <w:p>
+                      <w:pPr>
+                        <w:jc w:val="center"/>
+                      </w:pPr>
+                      <w:r>
+                        <w:t>+</w:t>
+                      </w:r>
+                    </w:p>
+                  </w:txbxContent>
+                </v:textbox>
+              </v:oval>
+            </w:pict>
+          </mc:Fallback>
+        </mc:AlternateContent>
+      </w:r>
+    </w:p>
+    <w:p>
+      <w:pPr>
+        <w:rPr>
+          <w:rFonts w:cs="Consolas"/>
+          <w:sz w:val="20"/>
+          <w:szCs w:val="20"/>
+          <w:lang w:val="en-GB"/>
+        </w:rPr>
+      </w:pPr>
+      <w:r>
+        <w:rPr>
+          <w:rFonts w:cs="Consolas"/>
+          <w:noProof/>
+          <w:sz w:val="20"/>
+          <w:szCs w:val="20"/>
+          <w:lang w:eastAsia="da-DK"/>
+        </w:rPr>
+        <mc:AlternateContent>
+          <mc:Choice Requires="wps">
+            <w:drawing>
+              <wp:anchor distT="0" distB="0" distL="114300" distR="114300" simplePos="0" relativeHeight="251740160" behindDoc="0" locked="0" layoutInCell="1" allowOverlap="1">
+                <wp:simplePos x="0" y="0"/>
+                <wp:positionH relativeFrom="column">
+                  <wp:posOffset>729284</wp:posOffset>
+                </wp:positionH>
+                <wp:positionV relativeFrom="paragraph">
+                  <wp:posOffset>241493</wp:posOffset>
+                </wp:positionV>
+                <wp:extent cx="198782" cy="198783"/>
+                <wp:effectExtent l="0" t="0" r="29845" b="29845"/>
+                <wp:wrapNone/>
+                <wp:docPr id="303" name="Straight Connector 303"/>
+                <wp:cNvGraphicFramePr/>
+                <a:graphic xmlns:a="http://schemas.openxmlformats.org/drawingml/2006/main">
+                  <a:graphicData uri="http://schemas.microsoft.com/office/word/2010/wordprocessingShape">
+                    <wps:wsp>
+                      <wps:cNvCnPr/>
+                      <wps:spPr>
+                        <a:xfrm flipH="1">
+                          <a:off x="0" y="0"/>
+                          <a:ext cx="198782" cy="198783"/>
+                        </a:xfrm>
+                        <a:prstGeom prst="line">
+                          <a:avLst/>
+                        </a:prstGeom>
+                      </wps:spPr>
+                      <wps:style>
+                        <a:lnRef idx="1">
+                          <a:schemeClr val="accent1"/>
+                        </a:lnRef>
+                        <a:fillRef idx="0">
+                          <a:schemeClr val="accent1"/>
+                        </a:fillRef>
+                        <a:effectRef idx="0">
+                          <a:schemeClr val="accent1"/>
+                        </a:effectRef>
+                        <a:fontRef idx="minor">
+                          <a:schemeClr val="tx1"/>
+                        </a:fontRef>
+                      </wps:style>
+                      <wps:bodyPr/>
+                    </wps:wsp>
+                  </a:graphicData>
+                </a:graphic>
+              </wp:anchor>
+            </w:drawing>
+          </mc:Choice>
+          <mc:Fallback>
+            <w:pict>
+              <v:line id="Straight Connector 303" o:spid="_x0000_s1026" style="position:absolute;flip:x;z-index:251740160;visibility:visible;mso-wrap-style:square;mso-wrap-distance-left:9pt;mso-wrap-distance-top:0;mso-wrap-distance-right:9pt;mso-wrap-distance-bottom:0;mso-position-horizontal:absolute;mso-position-horizontal-relative:text;mso-position-vertical:absolute;mso-position-vertical-relative:text" from="57.4pt,19pt" to="73.05pt,34.65pt" o:gfxdata="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" strokecolor="#4579b8 [3044]"/>
+            </w:pict>
+          </mc:Fallback>
+        </mc:AlternateContent>
+      </w:r>
+    </w:p>
+    <w:p>
+      <w:pPr>
+        <w:rPr>
+          <w:rFonts w:cs="Consolas"/>
+          <w:sz w:val="20"/>
+          <w:szCs w:val="20"/>
+          <w:lang w:val="en-GB"/>
+        </w:rPr>
+      </w:pPr>
+      <w:r>
+        <w:rPr>
+          <w:rFonts w:cs="Consolas"/>
+          <w:noProof/>
+          <w:sz w:val="20"/>
+          <w:szCs w:val="20"/>
+          <w:lang w:eastAsia="da-DK"/>
+        </w:rPr>
+        <mc:AlternateContent>
+          <mc:Choice Requires="wps">
+            <w:drawing>
+              <wp:anchor distT="0" distB="0" distL="114300" distR="114300" simplePos="0" relativeHeight="251741184" behindDoc="0" locked="0" layoutInCell="1" allowOverlap="1">
+                <wp:simplePos x="0" y="0"/>
+                <wp:positionH relativeFrom="column">
+                  <wp:posOffset>1174557</wp:posOffset>
+                </wp:positionH>
+                <wp:positionV relativeFrom="paragraph">
+                  <wp:posOffset>-911</wp:posOffset>
+                </wp:positionV>
+                <wp:extent cx="95415" cy="135752"/>
+                <wp:effectExtent l="0" t="0" r="19050" b="17145"/>
+                <wp:wrapNone/>
+                <wp:docPr id="304" name="Straight Connector 304"/>
+                <wp:cNvGraphicFramePr/>
+                <a:graphic xmlns:a="http://schemas.openxmlformats.org/drawingml/2006/main">
+                  <a:graphicData uri="http://schemas.microsoft.com/office/word/2010/wordprocessingShape">
+                    <wps:wsp>
+                      <wps:cNvCnPr/>
+                      <wps:spPr>
+                        <a:xfrm>
+                          <a:off x="0" y="0"/>
+                          <a:ext cx="95415" cy="135752"/>
+                        </a:xfrm>
+                        <a:prstGeom prst="line">
+                          <a:avLst/>
+                        </a:prstGeom>
+                      </wps:spPr>
+                      <wps:style>
+                        <a:lnRef idx="1">
+                          <a:schemeClr val="accent1"/>
+                        </a:lnRef>
+                        <a:fillRef idx="0">
+                          <a:schemeClr val="accent1"/>
+                        </a:fillRef>
+                        <a:effectRef idx="0">
+                          <a:schemeClr val="accent1"/>
+                        </a:effectRef>
+                        <a:fontRef idx="minor">
+                          <a:schemeClr val="tx1"/>
+                        </a:fontRef>
+                      </wps:style>
+                      <wps:bodyPr/>
+                    </wps:wsp>
+                  </a:graphicData>
+                </a:graphic>
+              </wp:anchor>
+            </w:drawing>
+          </mc:Choice>
+          <mc:Fallback>
+            <w:pict>
+              <v:line id="Straight Connector 304" o:spid="_x0000_s1026" style="position:absolute;z-index:251741184;visibility:visible;mso-wrap-style:square;mso-wrap-distance-left:9pt;mso-wrap-distance-top:0;mso-wrap-distance-right:9pt;mso-wrap-distance-bottom:0;mso-position-horizontal:absolute;mso-position-horizontal-relative:text;mso-position-vertical:absolute;mso-position-vertical-relative:text" from="92.5pt,-.05pt" to="100pt,10.65pt" o:gfxdata="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" strokecolor="#4579b8 [3044]"/>
+            </w:pict>
+          </mc:Fallback>
+        </mc:AlternateContent>
+      </w:r>
+      <w:r>
+        <w:rPr>
+          <w:rFonts w:cs="Consolas"/>
+          <w:noProof/>
+          <w:sz w:val="20"/>
+          <w:szCs w:val="20"/>
+          <w:lang w:eastAsia="da-DK"/>
+        </w:rPr>
+        <mc:AlternateContent>
+          <mc:Choice Requires="wps">
+            <w:drawing>
+              <wp:anchor distT="0" distB="0" distL="114300" distR="114300" simplePos="0" relativeHeight="251737088" behindDoc="0" locked="0" layoutInCell="1" allowOverlap="1" wp14:anchorId="5595E9EB" wp14:editId="733BC891">
+                <wp:simplePos x="0" y="0"/>
+                <wp:positionH relativeFrom="column">
+                  <wp:posOffset>1096010</wp:posOffset>
+                </wp:positionH>
+                <wp:positionV relativeFrom="paragraph">
+                  <wp:posOffset>133985</wp:posOffset>
+                </wp:positionV>
+                <wp:extent cx="747395" cy="412750"/>
+                <wp:effectExtent l="0" t="0" r="14605" b="25400"/>
+                <wp:wrapNone/>
+                <wp:docPr id="300" name="Oval 300"/>
+                <wp:cNvGraphicFramePr/>
+                <a:graphic xmlns:a="http://schemas.openxmlformats.org/drawingml/2006/main">
+                  <a:graphicData uri="http://schemas.microsoft.com/office/word/2010/wordprocessingShape">
+                    <wps:wsp>
+                      <wps:cNvSpPr/>
+                      <wps:spPr>
+                        <a:xfrm>
+                          <a:off x="0" y="0"/>
+                          <a:ext cx="747395" cy="412750"/>
+                        </a:xfrm>
+                        <a:prstGeom prst="ellipse">
+                          <a:avLst/>
+                        </a:prstGeom>
+                      </wps:spPr>
+                      <wps:style>
+                        <a:lnRef idx="2">
+                          <a:schemeClr val="accent1">
+                            <a:shade val="50000"/>
+                          </a:schemeClr>
+                        </a:lnRef>
+                        <a:fillRef idx="1">
+                          <a:schemeClr val="accent1"/>
+                        </a:fillRef>
+                        <a:effectRef idx="0">
+                          <a:schemeClr val="accent1"/>
+                        </a:effectRef>
+                        <a:fontRef idx="minor">
+                          <a:schemeClr val="lt1"/>
+                        </a:fontRef>
+                      </wps:style>
+                      <wps:txbx>
+                        <w:txbxContent>
+                          <w:p>
+                            <w:pPr>
+                              <w:jc w:val="center"/>
+                            </w:pPr>
+                            <w:r>
+                              <w:t>10.50</w:t>
+                            </w:r>
+                          </w:p>
+                        </w:txbxContent>
+                      </wps:txbx>
+                      <wps:bodyPr rot="0" spcFirstLastPara="0" vertOverflow="overflow" horzOverflow="overflow" vert="horz" wrap="square" lIns="91440" tIns="45720" rIns="91440" bIns="45720" numCol="1" spcCol="0" rtlCol="0" fromWordArt="0" anchor="ctr" anchorCtr="0" forceAA="0" compatLnSpc="1">
+                        <a:prstTxWarp prst="textNoShape">
+                          <a:avLst/>
+                        </a:prstTxWarp>
+                        <a:noAutofit/>
+                      </wps:bodyPr>
+                    </wps:wsp>
+                  </a:graphicData>
+                </a:graphic>
+                <wp14:sizeRelH relativeFrom="margin">
+                  <wp14:pctWidth>0</wp14:pctWidth>
+                </wp14:sizeRelH>
+                <wp14:sizeRelV relativeFrom="margin">
+                  <wp14:pctHeight>0</wp14:pctHeight>
+                </wp14:sizeRelV>
+              </wp:anchor>
+            </w:drawing>
+          </mc:Choice>
+          <mc:Fallback>
+            <w:pict>
+              <v:oval id="Oval 300" o:spid="_x0000_s1042" style="position:absolute;margin-left:86.3pt;margin-top:10.55pt;width:58.85pt;height:32.5pt;z-index:251737088;visibility:visible;mso-wrap-style:square;mso-width-percent:0;mso-height-percent:0;mso-wrap-distance-left:9pt;mso-wrap-distance-top:0;mso-wrap-distance-right:9pt;mso-wrap-distance-bottom:0;mso-position-horizontal:absolute;mso-position-horizontal-relative:text;mso-position-vertical:absolute;mso-position-vertical-relative:text;mso-width-percent:0;mso-height-percent:0;mso-width-relative:margin;mso-height-relative:margin;v-text-anchor:middle" o:gfxdata="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" fillcolor="#4f81bd [3204]" strokecolor="#243f60 [1604]" strokeweight="2pt">
+                <v:textbox>
+                  <w:txbxContent>
+                    <w:p>
+                      <w:pPr>
+                        <w:jc w:val="center"/>
+                      </w:pPr>
+                      <w:r>
+                        <w:t>10.50</w:t>
+                      </w:r>
+                    </w:p>
+                  </w:txbxContent>
+                </v:textbox>
+              </v:oval>
+            </w:pict>
+          </mc:Fallback>
+        </mc:AlternateContent>
+      </w:r>
+      <w:r>
+        <w:rPr>
+          <w:rFonts w:cs="Consolas"/>
+          <w:noProof/>
+          <w:sz w:val="20"/>
+          <w:szCs w:val="20"/>
+          <w:lang w:eastAsia="da-DK"/>
+        </w:rPr>
+        <mc:AlternateContent>
+          <mc:Choice Requires="wps">
+            <w:drawing>
+              <wp:anchor distT="0" distB="0" distL="114300" distR="114300" simplePos="0" relativeHeight="251735040" behindDoc="0" locked="0" layoutInCell="1" allowOverlap="1" wp14:anchorId="3FD626F1" wp14:editId="15A0D19B">
+                <wp:simplePos x="0" y="0"/>
+                <wp:positionH relativeFrom="column">
+                  <wp:posOffset>181610</wp:posOffset>
+                </wp:positionH>
+                <wp:positionV relativeFrom="paragraph">
+                  <wp:posOffset>101600</wp:posOffset>
+                </wp:positionV>
+                <wp:extent cx="747395" cy="412750"/>
+                <wp:effectExtent l="0" t="0" r="14605" b="25400"/>
+                <wp:wrapNone/>
+                <wp:docPr id="292" name="Oval 292"/>
+                <wp:cNvGraphicFramePr/>
+                <a:graphic xmlns:a="http://schemas.openxmlformats.org/drawingml/2006/main">
+                  <a:graphicData uri="http://schemas.microsoft.com/office/word/2010/wordprocessingShape">
+                    <wps:wsp>
+                      <wps:cNvSpPr/>
+                      <wps:spPr>
+                        <a:xfrm>
+                          <a:off x="0" y="0"/>
+                          <a:ext cx="747395" cy="412750"/>
+                        </a:xfrm>
+                        <a:prstGeom prst="ellipse">
+                          <a:avLst/>
+                        </a:prstGeom>
+                      </wps:spPr>
+                      <wps:style>
+                        <a:lnRef idx="2">
+                          <a:schemeClr val="accent1">
+                            <a:shade val="50000"/>
+                          </a:schemeClr>
+                        </a:lnRef>
+                        <a:fillRef idx="1">
+                          <a:schemeClr val="accent1"/>
+                        </a:fillRef>
+                        <a:effectRef idx="0">
+                          <a:schemeClr val="accent1"/>
+                        </a:effectRef>
+                        <a:fontRef idx="minor">
+                          <a:schemeClr val="lt1"/>
+                        </a:fontRef>
+                      </wps:style>
+                      <wps:txbx>
+                        <w:txbxContent>
+                          <w:p>
+                            <w:pPr>
+                              <w:jc w:val="center"/>
+                            </w:pPr>
+                            <w:r>
+                              <w:t>first</w:t>
+                            </w:r>
+                          </w:p>
+                        </w:txbxContent>
+                      </wps:txbx>
+                      <wps:bodyPr rot="0" spcFirstLastPara="0" vertOverflow="overflow" horzOverflow="overflow" vert="horz" wrap="square" lIns="91440" tIns="45720" rIns="91440" bIns="45720" numCol="1" spcCol="0" rtlCol="0" fromWordArt="0" anchor="ctr" anchorCtr="0" forceAA="0" compatLnSpc="1">
+                        <a:prstTxWarp prst="textNoShape">
+                          <a:avLst/>
+                        </a:prstTxWarp>
+                        <a:noAutofit/>
+                      </wps:bodyPr>
+                    </wps:wsp>
+                  </a:graphicData>
+                </a:graphic>
+                <wp14:sizeRelH relativeFrom="margin">
+                  <wp14:pctWidth>0</wp14:pctWidth>
+                </wp14:sizeRelH>
+                <wp14:sizeRelV relativeFrom="margin">
+                  <wp14:pctHeight>0</wp14:pctHeight>
+                </wp14:sizeRelV>
+              </wp:anchor>
+            </w:drawing>
+          </mc:Choice>
+          <mc:Fallback>
+            <w:pict>
+              <v:oval id="Oval 292" o:spid="_x0000_s1043" style="position:absolute;margin-left:14.3pt;margin-top:8pt;width:58.85pt;height:32.5pt;z-index:251735040;visibility:visible;mso-wrap-style:square;mso-width-percent:0;mso-height-percent:0;mso-wrap-distance-left:9pt;mso-wrap-distance-top:0;mso-wrap-distance-right:9pt;mso-wrap-distance-bottom:0;mso-position-horizontal:absolute;mso-position-horizontal-relative:text;mso-position-vertical:absolute;mso-position-vertical-relative:text;mso-width-percent:0;mso-height-percent:0;mso-width-relative:margin;mso-height-relative:margin;v-text-anchor:middle" o:gfxdata="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" fillcolor="#4f81bd [3204]" strokecolor="#243f60 [1604]" strokeweight="2pt">
+                <v:textbox>
+                  <w:txbxContent>
+                    <w:p>
+                      <w:pPr>
+                        <w:jc w:val="center"/>
+                      </w:pPr>
+                      <w:r>
+                        <w:t>first</w:t>
+                      </w:r>
+                    </w:p>
+                  </w:txbxContent>
+                </v:textbox>
+              </v:oval>
+            </w:pict>
+          </mc:Fallback>
+        </mc:AlternateContent>
+      </w:r>
+    </w:p>
+    <w:p>
+      <w:pPr>
+        <w:rPr>
+          <w:rFonts w:cs="Consolas"/>
+          <w:sz w:val="20"/>
+          <w:szCs w:val="20"/>
+          <w:lang w:val="en-GB"/>
+        </w:rPr>
+      </w:pPr>
+    </w:p>
+    <w:p>
+      <w:pPr>
+        <w:rPr>
+          <w:rFonts w:cs="Consolas"/>
+          <w:sz w:val="20"/>
+          <w:szCs w:val="20"/>
+          <w:lang w:val="en-GB"/>
+        </w:rPr>
+      </w:pPr>
+    </w:p>
+    <w:p>
+      <w:pPr>
+        <w:rPr>
+          <w:rFonts w:cs="Consolas"/>
+          <w:sz w:val="20"/>
+          <w:szCs w:val="20"/>
+          <w:lang w:val="en-GB"/>
+        </w:rPr>
+      </w:pPr>
+      <w:r>
+        <w:rPr>
+          <w:rFonts w:cs="Consolas"/>
+          <w:sz w:val="20"/>
+          <w:szCs w:val="20"/>
+          <w:lang w:val="en-GB"/>
+        </w:rPr>
+        <w:t xml:space="preserve">If </w:t>
+      </w:r>
+      <w:r>
+        <w:rPr>
+          <w:rFonts w:cs="Consolas"/>
+          <w:sz w:val="20"/>
+          <w:szCs w:val="20"/>
+          <w:lang w:val="en-GB"/>
+        </w:rPr>
+        <w:t xml:space="preserve">a </w:t>
+      </w:r>
+      <w:r>
+        <w:rPr>
+          <w:rFonts w:cs="Consolas"/>
+          <w:sz w:val="20"/>
+          <w:szCs w:val="20"/>
+          <w:lang w:val="en-GB"/>
+        </w:rPr>
+        <w:t>query contains multiple conditions</w:t>
+      </w:r>
+      <w:r>
+        <w:rPr>
+          <w:rFonts w:cs="Consolas"/>
+          <w:sz w:val="20"/>
+          <w:szCs w:val="20"/>
+          <w:lang w:val="en-GB"/>
+        </w:rPr>
+        <w:t xml:space="preserve"> delimited by &amp;&amp; or ||, they are </w:t>
+      </w:r>
+    </w:p>
+    <w:p>
+      <w:pPr>
+        <w:rPr>
+          <w:rFonts w:cs="Consolas"/>
+          <w:sz w:val="20"/>
+          <w:szCs w:val="20"/>
+          <w:lang w:val="en-GB"/>
+        </w:rPr>
+      </w:pPr>
+      <w:bookmarkStart w:id="0" w:name="_GoBack"/>
+      <w:bookmarkEnd w:id="0"/>
+    </w:p>
+    <w:p>
+      <w:pPr>
+        <w:rPr>
+          <w:rFonts w:ascii="Consolas" w:hAnsi="Consolas" w:cs="Consolas"/>
+          <w:sz w:val="16"/>
+          <w:szCs w:val="16"/>
+          <w:lang w:val="en-GB"/>
+        </w:rPr>
+      </w:pPr>
     </w:p>
     <w:p>
       <w:pPr>
@@ -14178,7 +15225,6 @@
           <w:szCs w:val="16"/>
           <w:lang w:val="en-GB"/>
         </w:rPr>
-        <w:lastRenderedPageBreak/>
         <w:t xml:space="preserve">Type conversion/promotion semantics is the same as in the C++ expressions, e.g float + int &gt; double == float + </w:t>
       </w:r>
     </w:p>
@@ -15301,6 +16347,7 @@
           <w:szCs w:val="16"/>
           <w:lang w:val="en-GB"/>
         </w:rPr>
+        <w:lastRenderedPageBreak/>
         <w:t>-----------------------------------------------------------------------------------------------------------------------</w:t>
       </w:r>
     </w:p>
@@ -17695,6 +18742,15 @@
       <w:szCs w:val="28"/>
     </w:rPr>
   </w:style>
+  <w:style w:type="paragraph" w:styleId="NoSpacing">
+    <w:name w:val="No Spacing"/>
+    <w:uiPriority w:val="1"/>
+    <w:qFormat/>
+    <w:rsid w:val="007D3F17"/>
+    <w:pPr>
+      <w:spacing w:after="0" w:line="240" w:lineRule="auto"/>
+    </w:pPr>
+  </w:style>
 </w:styles>
 </file>
 
@@ -18068,6 +19124,15 @@
       <w:szCs w:val="28"/>
     </w:rPr>
   </w:style>
+  <w:style w:type="paragraph" w:styleId="NoSpacing">
+    <w:name w:val="No Spacing"/>
+    <w:uiPriority w:val="1"/>
+    <w:qFormat/>
+    <w:rsid w:val="007D3F17"/>
+    <w:pPr>
+      <w:spacing w:after="0" w:line="240" w:lineRule="auto"/>
+    </w:pPr>
+  </w:style>
 </w:styles>
 </file>
 
@@ -18361,7 +19426,7 @@
 </file>
 
 <file path=customXml/itemProps1.xml><?xml version="1.0" encoding="utf-8"?>
-<ds:datastoreItem xmlns:ds="http://schemas.openxmlformats.org/officeDocument/2006/customXml" ds:itemID="{91F127C3-9697-412D-A42B-B11441EF7490}">
+<ds:datastoreItem xmlns:ds="http://schemas.openxmlformats.org/officeDocument/2006/customXml" ds:itemID="{60DB5E4B-BCA9-47A5-AA89-28D02A18FC41}">
   <ds:schemaRefs>
     <ds:schemaRef ds:uri="http://schemas.openxmlformats.org/officeDocument/2006/bibliography"/>
   </ds:schemaRefs>

</xml_diff>